<commit_message>
Dodane poprawne uwierzytelnianie się.
Trzeba tylko dopraacować parę szczegłów.
</commit_message>
<xml_diff>
--- a/ServerApplication/Protokół.docx
+++ b/ServerApplication/Protokół.docx
@@ -864,7 +864,7 @@
             </w:r>
             <w:proofErr w:type="spellStart"/>
             <w:r>
-              <w:t>crt</w:t>
+              <w:t>pfx</w:t>
             </w:r>
             <w:proofErr w:type="spellEnd"/>
             <w:r>
@@ -885,84 +885,8 @@
                 <w:b/>
               </w:rPr>
             </w:pPr>
-            <w:r>
-              <w:rPr>
-                <w:b/>
-              </w:rPr>
-              <w:t>←</w:t>
-            </w:r>
-          </w:p>
-        </w:tc>
-        <w:tc>
-          <w:tcPr>
-            <w:tcW w:w="4531" w:type="dxa"/>
-          </w:tcPr>
-          <w:p>
-            <w:r>
-              <w:t>„</w:t>
-            </w:r>
-            <w:proofErr w:type="spellStart"/>
-            <w:r>
-              <w:t>keys</w:t>
-            </w:r>
-            <w:proofErr w:type="spellEnd"/>
-            <w:r>
-              <w:t>-file”</w:t>
-            </w:r>
-          </w:p>
-        </w:tc>
-      </w:tr>
-      <w:tr>
-        <w:tc>
-          <w:tcPr>
-            <w:tcW w:w="4531" w:type="dxa"/>
-          </w:tcPr>
-          <w:p>
-            <w:pPr>
-              <w:jc w:val="right"/>
-              <w:rPr>
-                <w:b/>
-              </w:rPr>
-            </w:pPr>
-            <w:r>
-              <w:rPr>
-                <w:b/>
-              </w:rPr>
-              <w:t>←</w:t>
-            </w:r>
-          </w:p>
-        </w:tc>
-        <w:tc>
-          <w:tcPr>
-            <w:tcW w:w="4531" w:type="dxa"/>
-          </w:tcPr>
-          <w:p>
-            <w:r>
-              <w:t>&lt;&lt;id&gt;.</w:t>
-            </w:r>
-            <w:proofErr w:type="spellStart"/>
-            <w:r>
-              <w:t>key</w:t>
-            </w:r>
-            <w:proofErr w:type="spellEnd"/>
-            <w:r>
-              <w:t>&gt;</w:t>
-            </w:r>
-          </w:p>
-        </w:tc>
-      </w:tr>
-      <w:tr>
-        <w:tc>
-          <w:tcPr>
-            <w:tcW w:w="4531" w:type="dxa"/>
-          </w:tcPr>
-          <w:p>
-            <w:pPr>
-              <w:jc w:val="right"/>
-              <w:rPr>
-                <w:b/>
-              </w:rPr>
-            </w:pPr>
+            <w:bookmarkStart w:id="0" w:name="_GoBack"/>
+            <w:bookmarkEnd w:id="0"/>
             <w:r>
               <w:rPr>
                 <w:b/>
@@ -1095,8 +1019,8 @@
       <w:pPr>
         <w:pStyle w:val="Nagwek1"/>
       </w:pPr>
-      <w:bookmarkStart w:id="0" w:name="_Sprawdzenie_czy_użytkownik"/>
-      <w:bookmarkEnd w:id="0"/>
+      <w:bookmarkStart w:id="1" w:name="_Sprawdzenie_czy_użytkownik"/>
+      <w:bookmarkEnd w:id="1"/>
       <w:r>
         <w:t>Sprawdzenie czy użytkownik istnieje</w:t>
       </w:r>
@@ -1134,8 +1058,8 @@
       <w:pPr>
         <w:pStyle w:val="Nagwek1"/>
       </w:pPr>
-      <w:bookmarkStart w:id="1" w:name="_Generacja_nowego_użytkownika"/>
-      <w:bookmarkEnd w:id="1"/>
+      <w:bookmarkStart w:id="2" w:name="_Generacja_nowego_użytkownika"/>
+      <w:bookmarkEnd w:id="2"/>
       <w:r>
         <w:t>Generacja n</w:t>
       </w:r>
@@ -1249,8 +1173,8 @@
       <w:pPr>
         <w:pStyle w:val="Nagwek1"/>
       </w:pPr>
-      <w:bookmarkStart w:id="2" w:name="_Weryfikacja_użytkownika"/>
-      <w:bookmarkEnd w:id="2"/>
+      <w:bookmarkStart w:id="3" w:name="_Weryfikacja_użytkownika"/>
+      <w:bookmarkEnd w:id="3"/>
       <w:r>
         <w:t>Weryfikacja użytkownika</w:t>
       </w:r>
@@ -1353,89 +1277,89 @@
               <w:rPr>
                 <w:b/>
               </w:rPr>
+              <w:t>←</w:t>
+            </w:r>
+          </w:p>
+        </w:tc>
+        <w:tc>
+          <w:tcPr>
+            <w:tcW w:w="4531" w:type="dxa"/>
+          </w:tcPr>
+          <w:p>
+            <w:r>
+              <w:t>„</w:t>
+            </w:r>
+            <w:proofErr w:type="spellStart"/>
+            <w:r>
+              <w:t>provide</w:t>
+            </w:r>
+            <w:proofErr w:type="spellEnd"/>
+            <w:r>
+              <w:t>-</w:t>
+            </w:r>
+            <w:proofErr w:type="spellStart"/>
+            <w:r>
+              <w:t>user</w:t>
+            </w:r>
+            <w:proofErr w:type="spellEnd"/>
+            <w:r>
+              <w:t>-id”</w:t>
+            </w:r>
+          </w:p>
+        </w:tc>
+      </w:tr>
+      <w:tr>
+        <w:tc>
+          <w:tcPr>
+            <w:tcW w:w="4531" w:type="dxa"/>
+          </w:tcPr>
+          <w:p>
+            <w:pPr>
+              <w:jc w:val="right"/>
+            </w:pPr>
+            <w:r>
+              <w:t>„</w:t>
+            </w:r>
+            <w:proofErr w:type="spellStart"/>
+            <w:r>
+              <w:t>user</w:t>
+            </w:r>
+            <w:proofErr w:type="spellEnd"/>
+            <w:r>
+              <w:t>-id”</w:t>
+            </w:r>
+          </w:p>
+        </w:tc>
+        <w:tc>
+          <w:tcPr>
+            <w:tcW w:w="4531" w:type="dxa"/>
+          </w:tcPr>
+          <w:p>
+            <w:pPr>
+              <w:rPr>
+                <w:b/>
+              </w:rPr>
+            </w:pPr>
+            <w:r>
+              <w:rPr>
+                <w:b/>
+              </w:rPr>
+              <w:t>→</w:t>
+            </w:r>
+          </w:p>
+        </w:tc>
+      </w:tr>
+      <w:tr>
+        <w:tc>
+          <w:tcPr>
+            <w:tcW w:w="4531" w:type="dxa"/>
+          </w:tcPr>
+          <w:p>
+            <w:pPr>
+              <w:jc w:val="right"/>
+            </w:pPr>
+            <w:r>
               <w:lastRenderedPageBreak/>
-              <w:t>←</w:t>
-            </w:r>
-          </w:p>
-        </w:tc>
-        <w:tc>
-          <w:tcPr>
-            <w:tcW w:w="4531" w:type="dxa"/>
-          </w:tcPr>
-          <w:p>
-            <w:r>
-              <w:t>„</w:t>
-            </w:r>
-            <w:proofErr w:type="spellStart"/>
-            <w:r>
-              <w:t>provide</w:t>
-            </w:r>
-            <w:proofErr w:type="spellEnd"/>
-            <w:r>
-              <w:t>-</w:t>
-            </w:r>
-            <w:proofErr w:type="spellStart"/>
-            <w:r>
-              <w:t>user</w:t>
-            </w:r>
-            <w:proofErr w:type="spellEnd"/>
-            <w:r>
-              <w:t>-id”</w:t>
-            </w:r>
-          </w:p>
-        </w:tc>
-      </w:tr>
-      <w:tr>
-        <w:tc>
-          <w:tcPr>
-            <w:tcW w:w="4531" w:type="dxa"/>
-          </w:tcPr>
-          <w:p>
-            <w:pPr>
-              <w:jc w:val="right"/>
-            </w:pPr>
-            <w:r>
-              <w:t>„</w:t>
-            </w:r>
-            <w:proofErr w:type="spellStart"/>
-            <w:r>
-              <w:t>user</w:t>
-            </w:r>
-            <w:proofErr w:type="spellEnd"/>
-            <w:r>
-              <w:t>-id”</w:t>
-            </w:r>
-          </w:p>
-        </w:tc>
-        <w:tc>
-          <w:tcPr>
-            <w:tcW w:w="4531" w:type="dxa"/>
-          </w:tcPr>
-          <w:p>
-            <w:pPr>
-              <w:rPr>
-                <w:b/>
-              </w:rPr>
-            </w:pPr>
-            <w:r>
-              <w:rPr>
-                <w:b/>
-              </w:rPr>
-              <w:t>→</w:t>
-            </w:r>
-          </w:p>
-        </w:tc>
-      </w:tr>
-      <w:tr>
-        <w:tc>
-          <w:tcPr>
-            <w:tcW w:w="4531" w:type="dxa"/>
-          </w:tcPr>
-          <w:p>
-            <w:pPr>
-              <w:jc w:val="right"/>
-            </w:pPr>
-            <w:r>
               <w:t>&lt;id&gt;</w:t>
             </w:r>
           </w:p>
@@ -1731,231 +1655,6 @@
                 <w:t>Sprawdzenie czy użytkownik istnieje</w:t>
               </w:r>
             </w:hyperlink>
-          </w:p>
-        </w:tc>
-      </w:tr>
-      <w:tr>
-        <w:tc>
-          <w:tcPr>
-            <w:tcW w:w="4531" w:type="dxa"/>
-          </w:tcPr>
-          <w:p>
-            <w:pPr>
-              <w:jc w:val="right"/>
-            </w:pPr>
-          </w:p>
-        </w:tc>
-        <w:tc>
-          <w:tcPr>
-            <w:tcW w:w="4531" w:type="dxa"/>
-          </w:tcPr>
-          <w:p>
-            <w:r>
-              <w:t>Szyfrowanie wiadomości</w:t>
-            </w:r>
-          </w:p>
-        </w:tc>
-      </w:tr>
-      <w:tr>
-        <w:tc>
-          <w:tcPr>
-            <w:tcW w:w="4531" w:type="dxa"/>
-          </w:tcPr>
-          <w:p>
-            <w:pPr>
-              <w:jc w:val="right"/>
-              <w:rPr>
-                <w:b/>
-              </w:rPr>
-            </w:pPr>
-            <w:r>
-              <w:rPr>
-                <w:b/>
-              </w:rPr>
-              <w:t>←</w:t>
-            </w:r>
-          </w:p>
-        </w:tc>
-        <w:tc>
-          <w:tcPr>
-            <w:tcW w:w="4531" w:type="dxa"/>
-          </w:tcPr>
-          <w:p>
-            <w:r>
-              <w:t>„</w:t>
-            </w:r>
-            <w:proofErr w:type="spellStart"/>
-            <w:r>
-              <w:t>decrypt-message</w:t>
-            </w:r>
-            <w:proofErr w:type="spellEnd"/>
-            <w:r>
-              <w:t>”</w:t>
-            </w:r>
-          </w:p>
-        </w:tc>
-      </w:tr>
-      <w:tr>
-        <w:tc>
-          <w:tcPr>
-            <w:tcW w:w="4531" w:type="dxa"/>
-          </w:tcPr>
-          <w:p>
-            <w:pPr>
-              <w:jc w:val="right"/>
-              <w:rPr>
-                <w:b/>
-              </w:rPr>
-            </w:pPr>
-            <w:r>
-              <w:rPr>
-                <w:b/>
-              </w:rPr>
-              <w:t>←</w:t>
-            </w:r>
-          </w:p>
-        </w:tc>
-        <w:tc>
-          <w:tcPr>
-            <w:tcW w:w="4531" w:type="dxa"/>
-          </w:tcPr>
-          <w:p>
-            <w:r>
-              <w:t>&lt;</w:t>
-            </w:r>
-            <w:proofErr w:type="spellStart"/>
-            <w:r>
-              <w:t>chiper</w:t>
-            </w:r>
-            <w:proofErr w:type="spellEnd"/>
-            <w:r>
-              <w:t>&gt;</w:t>
-            </w:r>
-          </w:p>
-        </w:tc>
-      </w:tr>
-      <w:tr>
-        <w:tc>
-          <w:tcPr>
-            <w:tcW w:w="4531" w:type="dxa"/>
-          </w:tcPr>
-          <w:p>
-            <w:pPr>
-              <w:jc w:val="right"/>
-            </w:pPr>
-            <w:r>
-              <w:t>Deszyfrowanie wiadomości</w:t>
-            </w:r>
-          </w:p>
-        </w:tc>
-        <w:tc>
-          <w:tcPr>
-            <w:tcW w:w="4531" w:type="dxa"/>
-          </w:tcPr>
-          <w:p/>
-        </w:tc>
-      </w:tr>
-      <w:tr>
-        <w:tc>
-          <w:tcPr>
-            <w:tcW w:w="4531" w:type="dxa"/>
-          </w:tcPr>
-          <w:p>
-            <w:pPr>
-              <w:jc w:val="right"/>
-            </w:pPr>
-            <w:r>
-              <w:t>„</w:t>
-            </w:r>
-            <w:proofErr w:type="spellStart"/>
-            <w:r>
-              <w:t>decrypted-message</w:t>
-            </w:r>
-            <w:proofErr w:type="spellEnd"/>
-            <w:r>
-              <w:t>”</w:t>
-            </w:r>
-          </w:p>
-        </w:tc>
-        <w:tc>
-          <w:tcPr>
-            <w:tcW w:w="4531" w:type="dxa"/>
-          </w:tcPr>
-          <w:p>
-            <w:pPr>
-              <w:rPr>
-                <w:b/>
-              </w:rPr>
-            </w:pPr>
-            <w:r>
-              <w:rPr>
-                <w:b/>
-              </w:rPr>
-              <w:t>→</w:t>
-            </w:r>
-          </w:p>
-        </w:tc>
-      </w:tr>
-      <w:tr>
-        <w:tc>
-          <w:tcPr>
-            <w:tcW w:w="4531" w:type="dxa"/>
-          </w:tcPr>
-          <w:p>
-            <w:pPr>
-              <w:jc w:val="right"/>
-            </w:pPr>
-            <w:r>
-              <w:t>&lt;</w:t>
-            </w:r>
-            <w:proofErr w:type="spellStart"/>
-            <w:r>
-              <w:t>message</w:t>
-            </w:r>
-            <w:proofErr w:type="spellEnd"/>
-            <w:r>
-              <w:t>&gt;</w:t>
-            </w:r>
-          </w:p>
-        </w:tc>
-        <w:tc>
-          <w:tcPr>
-            <w:tcW w:w="4531" w:type="dxa"/>
-          </w:tcPr>
-          <w:p>
-            <w:pPr>
-              <w:rPr>
-                <w:b/>
-              </w:rPr>
-            </w:pPr>
-            <w:r>
-              <w:rPr>
-                <w:b/>
-              </w:rPr>
-              <w:t>→</w:t>
-            </w:r>
-          </w:p>
-        </w:tc>
-      </w:tr>
-      <w:tr>
-        <w:tc>
-          <w:tcPr>
-            <w:tcW w:w="4531" w:type="dxa"/>
-          </w:tcPr>
-          <w:p>
-            <w:pPr>
-              <w:jc w:val="right"/>
-            </w:pPr>
-          </w:p>
-        </w:tc>
-        <w:tc>
-          <w:tcPr>
-            <w:tcW w:w="4531" w:type="dxa"/>
-          </w:tcPr>
-          <w:p>
-            <w:r>
-              <w:t>Weryfikacja rozwiązania</w:t>
-            </w:r>
           </w:p>
         </w:tc>
       </w:tr>
@@ -2460,8 +2159,6 @@
             <w:r>
               <w:t>”</w:t>
             </w:r>
-            <w:bookmarkStart w:id="3" w:name="_GoBack"/>
-            <w:bookmarkEnd w:id="3"/>
           </w:p>
         </w:tc>
       </w:tr>

</xml_diff>